<commit_message>
add 5. univariate analysis (check the distribution) 6. Bivariate analysis  (features vs targets)
</commit_message>
<xml_diff>
--- a/Project.docx
+++ b/Project.docx
@@ -7,7 +7,6 @@
         <w:rPr>
           <w:b/>
           <w:bCs/>
-          <w:lang w:val="en-US"/>
         </w:rPr>
       </w:pPr>
       <w:r>
@@ -98,7 +97,6 @@
           <w:bCs/>
           <w:sz w:val="28"/>
           <w:szCs w:val="28"/>
-          <w:lang w:val="en-US"/>
         </w:rPr>
       </w:pPr>
     </w:p>
@@ -110,7 +108,6 @@
           <w:bCs/>
           <w:sz w:val="28"/>
           <w:szCs w:val="28"/>
-          <w:lang w:val="en-US"/>
         </w:rPr>
       </w:pPr>
     </w:p>
@@ -122,7 +119,6 @@
           <w:bCs/>
           <w:sz w:val="28"/>
           <w:szCs w:val="28"/>
-          <w:lang w:val="en-US"/>
         </w:rPr>
       </w:pPr>
     </w:p>
@@ -134,7 +130,6 @@
           <w:bCs/>
           <w:sz w:val="28"/>
           <w:szCs w:val="28"/>
-          <w:lang w:val="en-US"/>
         </w:rPr>
       </w:pPr>
     </w:p>
@@ -146,7 +141,6 @@
           <w:bCs/>
           <w:sz w:val="36"/>
           <w:szCs w:val="36"/>
-          <w:lang w:val="en-US"/>
         </w:rPr>
       </w:pPr>
       <w:r>
@@ -155,7 +149,6 @@
           <w:bCs/>
           <w:sz w:val="36"/>
           <w:szCs w:val="36"/>
-          <w:lang w:val="en-US"/>
         </w:rPr>
         <w:t>COURSE PROJECT – DELIVERABLE 2</w:t>
       </w:r>
@@ -168,7 +161,6 @@
           <w:bCs/>
           <w:sz w:val="28"/>
           <w:szCs w:val="28"/>
-          <w:lang w:val="en-US"/>
         </w:rPr>
       </w:pPr>
       <w:r>
@@ -206,7 +198,6 @@
           <w:bCs/>
           <w:sz w:val="28"/>
           <w:szCs w:val="28"/>
-          <w:lang w:val="en-US"/>
         </w:rPr>
         <w:t xml:space="preserve"> </w:t>
       </w:r>
@@ -220,130 +211,56 @@
         <w:t>Classification Approach</w:t>
       </w:r>
     </w:p>
+    <w:p/>
+    <w:p/>
+    <w:p/>
+    <w:p/>
+    <w:p/>
+    <w:p/>
+    <w:p/>
+    <w:p/>
+    <w:p/>
     <w:p>
       <w:pPr>
-        <w:rPr>
-          <w:lang w:val="en-US"/>
-        </w:rPr>
-      </w:pPr>
+        <w:jc w:val="center"/>
+      </w:pPr>
+      <w:r>
+        <w:t>SAINZOLBOO ANUJIN – 1311002</w:t>
+      </w:r>
     </w:p>
     <w:p>
       <w:pPr>
-        <w:rPr>
-          <w:lang w:val="en-US"/>
-        </w:rPr>
-      </w:pPr>
+        <w:jc w:val="center"/>
+      </w:pPr>
+      <w:r>
+        <w:t>SYED ABDUL RAHMAN – 1260544</w:t>
+      </w:r>
     </w:p>
     <w:p>
       <w:pPr>
-        <w:rPr>
-          <w:lang w:val="en-US"/>
-        </w:rPr>
-      </w:pPr>
+        <w:jc w:val="center"/>
+      </w:pPr>
+      <w:r>
+        <w:t>TAO XUE – 1316845</w:t>
+      </w:r>
     </w:p>
     <w:p>
       <w:pPr>
-        <w:rPr>
-          <w:lang w:val="en-US"/>
-        </w:rPr>
-      </w:pPr>
-    </w:p>
-    <w:p>
-      <w:pPr>
-        <w:rPr>
-          <w:lang w:val="en-US"/>
-        </w:rPr>
-      </w:pPr>
-    </w:p>
-    <w:p>
-      <w:pPr>
-        <w:rPr>
-          <w:lang w:val="en-US"/>
-        </w:rPr>
-      </w:pPr>
-    </w:p>
-    <w:p>
-      <w:pPr>
-        <w:rPr>
-          <w:lang w:val="en-US"/>
-        </w:rPr>
-      </w:pPr>
-    </w:p>
-    <w:p>
-      <w:pPr>
-        <w:rPr>
-          <w:lang w:val="en-US"/>
-        </w:rPr>
-      </w:pPr>
-    </w:p>
-    <w:p>
-      <w:pPr>
-        <w:rPr>
-          <w:lang w:val="en-US"/>
-        </w:rPr>
-      </w:pPr>
-    </w:p>
-    <w:p>
-      <w:pPr>
-        <w:jc w:val="center"/>
-        <w:rPr>
-          <w:lang w:val="en-US"/>
-        </w:rPr>
-      </w:pPr>
-      <w:r>
-        <w:rPr>
-          <w:lang w:val="en-US"/>
-        </w:rPr>
-        <w:t>SAINZOLBOO ANUJIN – 1311002</w:t>
-      </w:r>
-    </w:p>
-    <w:p>
-      <w:pPr>
-        <w:jc w:val="center"/>
-        <w:rPr>
-          <w:lang w:val="en-US"/>
-        </w:rPr>
-      </w:pPr>
-      <w:r>
-        <w:rPr>
-          <w:lang w:val="en-US"/>
-        </w:rPr>
-        <w:t>SYED ABDUL RAHMAN – 1260544</w:t>
-      </w:r>
-    </w:p>
-    <w:p>
-      <w:pPr>
-        <w:jc w:val="center"/>
-        <w:rPr>
-          <w:lang w:val="en-US"/>
-        </w:rPr>
-      </w:pPr>
-      <w:r>
-        <w:rPr>
-          <w:lang w:val="en-US"/>
-        </w:rPr>
-        <w:t>TAO XUE – 1316845</w:t>
-      </w:r>
-    </w:p>
-    <w:p>
-      <w:pPr>
         <w:spacing w:after="160" w:line="278" w:lineRule="auto"/>
         <w:jc w:val="left"/>
-        <w:rPr>
-          <w:lang w:val="en-US"/>
-        </w:rPr>
-      </w:pPr>
-      <w:r>
-        <w:rPr>
-          <w:lang w:val="en-US"/>
-        </w:rPr>
+      </w:pPr>
+      <w:r>
         <w:br w:type="page"/>
       </w:r>
     </w:p>
     <w:sdt>
       <w:sdtPr>
         <w:rPr>
-          <w:lang w:val="zh-CN"/>
+          <w:rFonts w:asciiTheme="minorHAnsi" w:eastAsiaTheme="minorHAnsi" w:hAnsiTheme="minorHAnsi" w:cs="Times New Roman"/>
+          <w:color w:val="auto"/>
+          <w:sz w:val="21"/>
+          <w:szCs w:val="21"/>
+          <w:lang w:val="zh-CN" w:eastAsia="en-US"/>
         </w:rPr>
         <w:id w:val="34937332"/>
         <w:docPartObj>
@@ -353,13 +270,8 @@
       </w:sdtPr>
       <w:sdtEndPr>
         <w:rPr>
-          <w:rFonts w:asciiTheme="minorHAnsi" w:eastAsiaTheme="minorHAnsi" w:hAnsiTheme="minorHAnsi" w:cs="Times New Roman"/>
           <w:b/>
           <w:bCs/>
-          <w:color w:val="auto"/>
-          <w:sz w:val="21"/>
-          <w:szCs w:val="21"/>
-          <w:lang w:eastAsia="en-US"/>
         </w:rPr>
       </w:sdtEndPr>
       <w:sdtContent>
@@ -368,10 +280,7 @@
             <w:pStyle w:val="TOC"/>
           </w:pPr>
           <w:r>
-            <w:t>Table of content</w:t>
-          </w:r>
-          <w:r>
-            <w:t>s</w:t>
+            <w:t>Table of contents</w:t>
           </w:r>
         </w:p>
         <w:p>
@@ -389,7 +298,7 @@
               <w:kern w:val="2"/>
               <w:sz w:val="22"/>
               <w:szCs w:val="24"/>
-              <w:lang w:val="en-US" w:eastAsia="zh-CN"/>
+              <w:lang w:eastAsia="zh-CN"/>
               <w14:ligatures w14:val="standardContextual"/>
             </w:rPr>
           </w:pPr>
@@ -402,7 +311,7 @@
           <w:r>
             <w:fldChar w:fldCharType="separate"/>
           </w:r>
-          <w:hyperlink w:anchor="_Toc212201149" w:history="1">
+          <w:hyperlink w:anchor="_Toc212230226" w:history="1">
             <w:r>
               <w:rPr>
                 <w:rStyle w:val="af6"/>
@@ -427,11 +336,11 @@
               <w:kern w:val="2"/>
               <w:sz w:val="22"/>
               <w:szCs w:val="24"/>
-              <w:lang w:val="en-US" w:eastAsia="zh-CN"/>
+              <w:lang w:eastAsia="zh-CN"/>
               <w14:ligatures w14:val="standardContextual"/>
             </w:rPr>
           </w:pPr>
-          <w:hyperlink w:anchor="_Toc212201150" w:history="1">
+          <w:hyperlink w:anchor="_Toc212230227" w:history="1">
             <w:r>
               <w:rPr>
                 <w:rStyle w:val="af6"/>
@@ -454,25 +363,17 @@
               <w:kern w:val="2"/>
               <w:sz w:val="22"/>
               <w:szCs w:val="24"/>
-              <w:lang w:val="en-US" w:eastAsia="zh-CN"/>
+              <w:lang w:eastAsia="zh-CN"/>
               <w14:ligatures w14:val="standardContextual"/>
             </w:rPr>
           </w:pPr>
-          <w:hyperlink w:anchor="_Toc212201151" w:history="1">
+          <w:hyperlink w:anchor="_Toc212230228" w:history="1">
             <w:r>
               <w:rPr>
                 <w:rStyle w:val="af6"/>
                 <w:noProof/>
-                <w:lang w:val="en-US"/>
-              </w:rPr>
-              <w:t xml:space="preserve">2.1 </w:t>
-            </w:r>
-            <w:r>
-              <w:rPr>
-                <w:rStyle w:val="af6"/>
-                <w:noProof/>
-              </w:rPr>
-              <w:t>Background and Motivation</w:t>
+              </w:rPr>
+              <w:t>2.1 Background and Motivation</w:t>
             </w:r>
           </w:hyperlink>
         </w:p>
@@ -489,25 +390,17 @@
               <w:kern w:val="2"/>
               <w:sz w:val="22"/>
               <w:szCs w:val="24"/>
-              <w:lang w:val="en-US" w:eastAsia="zh-CN"/>
+              <w:lang w:eastAsia="zh-CN"/>
               <w14:ligatures w14:val="standardContextual"/>
             </w:rPr>
           </w:pPr>
-          <w:hyperlink w:anchor="_Toc212201152" w:history="1">
+          <w:hyperlink w:anchor="_Toc212230229" w:history="1">
             <w:r>
               <w:rPr>
                 <w:rStyle w:val="af6"/>
                 <w:noProof/>
-                <w:lang w:val="en-US"/>
-              </w:rPr>
-              <w:t xml:space="preserve">2.2 </w:t>
-            </w:r>
-            <w:r>
-              <w:rPr>
-                <w:rStyle w:val="af6"/>
-                <w:noProof/>
-              </w:rPr>
-              <w:t>The Problem Statement and Objectives</w:t>
+              </w:rPr>
+              <w:t>2.2 The Problem Statement and Objectives</w:t>
             </w:r>
           </w:hyperlink>
         </w:p>
@@ -526,11 +419,11 @@
               <w:kern w:val="2"/>
               <w:sz w:val="22"/>
               <w:szCs w:val="24"/>
-              <w:lang w:val="en-US" w:eastAsia="zh-CN"/>
+              <w:lang w:eastAsia="zh-CN"/>
               <w14:ligatures w14:val="standardContextual"/>
             </w:rPr>
           </w:pPr>
-          <w:hyperlink w:anchor="_Toc212201153" w:history="1">
+          <w:hyperlink w:anchor="_Toc212230230" w:history="1">
             <w:r>
               <w:rPr>
                 <w:rStyle w:val="af6"/>
@@ -553,25 +446,17 @@
               <w:kern w:val="2"/>
               <w:sz w:val="22"/>
               <w:szCs w:val="24"/>
-              <w:lang w:val="en-US" w:eastAsia="zh-CN"/>
+              <w:lang w:eastAsia="zh-CN"/>
               <w14:ligatures w14:val="standardContextual"/>
             </w:rPr>
           </w:pPr>
-          <w:hyperlink w:anchor="_Toc212201154" w:history="1">
+          <w:hyperlink w:anchor="_Toc212230231" w:history="1">
             <w:r>
               <w:rPr>
                 <w:rStyle w:val="af6"/>
                 <w:noProof/>
-                <w:lang w:val="en-US"/>
-              </w:rPr>
-              <w:t xml:space="preserve">3.1 </w:t>
-            </w:r>
-            <w:r>
-              <w:rPr>
-                <w:rStyle w:val="af6"/>
-                <w:noProof/>
-              </w:rPr>
-              <w:t>Dataset Characteristics and Structure</w:t>
+              </w:rPr>
+              <w:t>3.1 Dataset Characteristics and Structure</w:t>
             </w:r>
           </w:hyperlink>
         </w:p>
@@ -588,25 +473,17 @@
               <w:kern w:val="2"/>
               <w:sz w:val="22"/>
               <w:szCs w:val="24"/>
-              <w:lang w:val="en-US" w:eastAsia="zh-CN"/>
+              <w:lang w:eastAsia="zh-CN"/>
               <w14:ligatures w14:val="standardContextual"/>
             </w:rPr>
           </w:pPr>
-          <w:hyperlink w:anchor="_Toc212201155" w:history="1">
+          <w:hyperlink w:anchor="_Toc212230232" w:history="1">
             <w:r>
               <w:rPr>
                 <w:rStyle w:val="af6"/>
                 <w:noProof/>
-                <w:lang w:val="en-US"/>
-              </w:rPr>
-              <w:t>3.2</w:t>
-            </w:r>
-            <w:r>
-              <w:rPr>
-                <w:rStyle w:val="af6"/>
-                <w:noProof/>
-              </w:rPr>
-              <w:t xml:space="preserve"> Target Variable Distribution</w:t>
+              </w:rPr>
+              <w:t>3.2 Target Variable Distribution</w:t>
             </w:r>
           </w:hyperlink>
         </w:p>
@@ -623,25 +500,17 @@
               <w:kern w:val="2"/>
               <w:sz w:val="22"/>
               <w:szCs w:val="24"/>
-              <w:lang w:val="en-US" w:eastAsia="zh-CN"/>
+              <w:lang w:eastAsia="zh-CN"/>
               <w14:ligatures w14:val="standardContextual"/>
             </w:rPr>
           </w:pPr>
-          <w:hyperlink w:anchor="_Toc212201156" w:history="1">
+          <w:hyperlink w:anchor="_Toc212230233" w:history="1">
             <w:r>
               <w:rPr>
                 <w:rStyle w:val="af6"/>
                 <w:noProof/>
-                <w:lang w:val="en-US"/>
-              </w:rPr>
-              <w:t>3.3</w:t>
-            </w:r>
-            <w:r>
-              <w:rPr>
-                <w:rStyle w:val="af6"/>
-                <w:noProof/>
-              </w:rPr>
-              <w:t xml:space="preserve"> Numerical Features Distribution and Analysis</w:t>
+              </w:rPr>
+              <w:t>3.3 Numerical Features Distribution and Analysis</w:t>
             </w:r>
           </w:hyperlink>
         </w:p>
@@ -658,16 +527,15 @@
               <w:kern w:val="2"/>
               <w:sz w:val="22"/>
               <w:szCs w:val="24"/>
-              <w:lang w:val="en-US" w:eastAsia="zh-CN"/>
+              <w:lang w:eastAsia="zh-CN"/>
               <w14:ligatures w14:val="standardContextual"/>
             </w:rPr>
           </w:pPr>
-          <w:hyperlink w:anchor="_Toc212201157" w:history="1">
+          <w:hyperlink w:anchor="_Toc212230234" w:history="1">
             <w:r>
               <w:rPr>
                 <w:rStyle w:val="af6"/>
                 <w:noProof/>
-                <w:lang w:val="en-US"/>
               </w:rPr>
               <w:t>3.4 Categorical Features Distribution and Analysis</w:t>
             </w:r>
@@ -686,16 +554,15 @@
               <w:kern w:val="2"/>
               <w:sz w:val="22"/>
               <w:szCs w:val="24"/>
-              <w:lang w:val="en-US" w:eastAsia="zh-CN"/>
+              <w:lang w:eastAsia="zh-CN"/>
               <w14:ligatures w14:val="standardContextual"/>
             </w:rPr>
           </w:pPr>
-          <w:hyperlink w:anchor="_Toc212201158" w:history="1">
+          <w:hyperlink w:anchor="_Toc212230235" w:history="1">
             <w:r>
               <w:rPr>
                 <w:rStyle w:val="af6"/>
                 <w:noProof/>
-                <w:lang w:val="en-US"/>
               </w:rPr>
               <w:t>3.5 Correlation Analysis</w:t>
             </w:r>
@@ -714,25 +581,17 @@
               <w:kern w:val="2"/>
               <w:sz w:val="22"/>
               <w:szCs w:val="24"/>
-              <w:lang w:val="en-US" w:eastAsia="zh-CN"/>
+              <w:lang w:eastAsia="zh-CN"/>
               <w14:ligatures w14:val="standardContextual"/>
             </w:rPr>
           </w:pPr>
-          <w:hyperlink w:anchor="_Toc212201159" w:history="1">
+          <w:hyperlink w:anchor="_Toc212230236" w:history="1">
             <w:r>
               <w:rPr>
                 <w:rStyle w:val="af6"/>
                 <w:noProof/>
-                <w:lang w:val="en-US"/>
-              </w:rPr>
-              <w:t xml:space="preserve">3.6 </w:t>
-            </w:r>
-            <w:r>
-              <w:rPr>
-                <w:rStyle w:val="af6"/>
-                <w:noProof/>
-              </w:rPr>
-              <w:t>Preprocessing Strategy</w:t>
+              </w:rPr>
+              <w:t>3.6 Preprocessing Strategy</w:t>
             </w:r>
           </w:hyperlink>
         </w:p>
@@ -751,16 +610,15 @@
               <w:kern w:val="2"/>
               <w:sz w:val="22"/>
               <w:szCs w:val="24"/>
-              <w:lang w:val="en-US" w:eastAsia="zh-CN"/>
+              <w:lang w:eastAsia="zh-CN"/>
               <w14:ligatures w14:val="standardContextual"/>
             </w:rPr>
           </w:pPr>
-          <w:hyperlink w:anchor="_Toc212201160" w:history="1">
+          <w:hyperlink w:anchor="_Toc212230237" w:history="1">
             <w:r>
               <w:rPr>
                 <w:rStyle w:val="af6"/>
                 <w:noProof/>
-                <w:lang w:val="en-US"/>
               </w:rPr>
               <w:t>Method/Algorithm</w:t>
             </w:r>
@@ -768,22 +626,24 @@
         </w:p>
         <w:p>
           <w:pPr>
-            <w:pStyle w:val="TOC2"/>
+            <w:pStyle w:val="TOC1"/>
             <w:tabs>
               <w:tab w:val="right" w:leader="dot" w:pos="9010"/>
             </w:tabs>
             <w:rPr>
               <w:rFonts w:eastAsiaTheme="minorEastAsia" w:cstheme="minorBidi"/>
-              <w:smallCaps w:val="0"/>
+              <w:b w:val="0"/>
+              <w:bCs w:val="0"/>
+              <w:caps w:val="0"/>
               <w:noProof/>
               <w:kern w:val="2"/>
               <w:sz w:val="22"/>
               <w:szCs w:val="24"/>
-              <w:lang w:val="en-US" w:eastAsia="zh-CN"/>
+              <w:lang w:eastAsia="zh-CN"/>
               <w14:ligatures w14:val="standardContextual"/>
             </w:rPr>
           </w:pPr>
-          <w:hyperlink w:anchor="_Toc212201161" w:history="1">
+          <w:hyperlink w:anchor="_Toc212230238" w:history="1">
             <w:r>
               <w:rPr>
                 <w:rStyle w:val="af6"/>
@@ -803,8 +663,7 @@
     <w:p>
       <w:pPr>
         <w:rPr>
-          <w:rFonts w:hint="eastAsia"/>
-          <w:lang w:val="en-US" w:eastAsia="zh-CN"/>
+          <w:lang w:eastAsia="zh-CN"/>
         </w:rPr>
       </w:pPr>
     </w:p>
@@ -812,14 +671,8 @@
       <w:pPr>
         <w:spacing w:after="160" w:line="278" w:lineRule="auto"/>
         <w:jc w:val="left"/>
-        <w:rPr>
-          <w:lang w:val="en-US"/>
-        </w:rPr>
-      </w:pPr>
-      <w:r>
-        <w:rPr>
-          <w:lang w:val="en-US"/>
-        </w:rPr>
+      </w:pPr>
+      <w:r>
         <w:br w:type="page"/>
       </w:r>
     </w:p>
@@ -832,7 +685,7 @@
       <w:bookmarkStart w:id="2" w:name="_Toc211854223"/>
       <w:bookmarkStart w:id="3" w:name="_Toc211854289"/>
       <w:bookmarkStart w:id="4" w:name="_Toc212156574"/>
-      <w:bookmarkStart w:id="5" w:name="_Toc212201149"/>
+      <w:bookmarkStart w:id="5" w:name="_Toc212230226"/>
       <w:r>
         <w:lastRenderedPageBreak/>
         <w:t>Abstract</w:t>
@@ -845,13 +698,38 @@
       <w:bookmarkEnd w:id="5"/>
     </w:p>
     <w:p>
-      <w:pPr>
-        <w:rPr>
-          <w:lang w:val="en-US"/>
-        </w:rPr>
-      </w:pPr>
-      <w:r>
-        <w:t xml:space="preserve">Cardiovascular diseases (CVDs) represent the major cause of death worldwide, which make for approximately 32% of all global deaths with an estimated 19.8 million fatalities in 2022 . Early detection and accurate prediction of heart disease are needed for timely intervention and improved patient outcomes. This project explore the application of machine learning techniques to predict heart failure using clinical data from the Kaggle Heart Failure Prediction Dataset. The dataset consists of 918 patient records with 12 clinical features, including both numerical measurements (age, blood pressure, cholesterol levels, heart rate) and categorical indicators (chest pain type, ECG results, exercise-induced symptoms). The main objective is to make a reliable binary classification model capable of identify between patients with heart disease (class 1) and normal patients (class 0). </w:t>
+      <w:r>
+        <w:t>Cardiovascular diseases (CVDs) represent the major cause of death worldwide, which make for approximately 32% of all glob</w:t>
+      </w:r>
+      <w:r>
+        <w:t xml:space="preserve">al deaths with an estimated 19.8 million fatalities in </w:t>
+      </w:r>
+      <w:proofErr w:type="gramStart"/>
+      <w:r>
+        <w:t>2022 .</w:t>
+      </w:r>
+      <w:proofErr w:type="gramEnd"/>
+      <w:r>
+        <w:t xml:space="preserve"> Early detection and accurate prediction of heart disease are needed for timely intervention and improved patient outcomes. This project </w:t>
+      </w:r>
+      <w:proofErr w:type="gramStart"/>
+      <w:r>
+        <w:t>explore</w:t>
+      </w:r>
+      <w:proofErr w:type="gramEnd"/>
+      <w:r>
+        <w:t xml:space="preserve"> the application of machine learning techniques to predict heart failure using clinical data from the Kaggle Heart Failure Prediction Dataset. The dataset consists of 918 patient records with 12 clinical features, including both numerical measurements (age, blood pressure, cholesterol levels, heart rate) and categorical indic</w:t>
+      </w:r>
+      <w:r>
+        <w:t xml:space="preserve">ators (chest pain type, ECG results, exercise-induced symptoms). The main objective is to make a reliable binary classification model capable of </w:t>
+      </w:r>
+      <w:proofErr w:type="gramStart"/>
+      <w:r>
+        <w:t>identify between</w:t>
+      </w:r>
+      <w:proofErr w:type="gramEnd"/>
+      <w:r>
+        <w:t xml:space="preserve"> patients with heart disease (class 1) and normal patients (class 0). </w:t>
       </w:r>
     </w:p>
     <w:p>
@@ -861,34 +739,7 @@
     </w:p>
     <w:p>
       <w:r>
-        <w:t xml:space="preserve">Comprehensive statistical analysis </w:t>
-      </w:r>
-      <w:r>
-        <w:rPr>
-          <w:lang w:val="en-US"/>
-        </w:rPr>
-        <w:t>consists</w:t>
-      </w:r>
-      <w:r>
-        <w:t xml:space="preserve"> descriptive statistics, correlation matrices, chi-square tests, t-tests, and outlier detection using the IQR method provide actionable insights for preprocessing strategies. The analysis identifies 4.68% of records with zero cholesterol values (likely missing data), 4.90% outliers in ST depression measurements, and low inter-feature correlations indicating independent predictive variables suitable for machine learning models. These findings directly inform the feature engineering, data preprocessing, and model selection strategies that will be </w:t>
-      </w:r>
-      <w:r>
-        <w:rPr>
-          <w:lang w:val="en-US"/>
-        </w:rPr>
-        <w:t>done</w:t>
-      </w:r>
-      <w:r>
-        <w:t xml:space="preserve"> in subsequent project phases. The expected outcomes of this project include the implementation of multiple supervised learning algorithms, comparative performance evaluation across different classifiers, and </w:t>
-      </w:r>
-      <w:r>
-        <w:rPr>
-          <w:lang w:val="en-US"/>
-        </w:rPr>
-        <w:t>findings</w:t>
-      </w:r>
-      <w:r>
-        <w:t xml:space="preserve"> of the most influential clinical features for heart disease prediction. This work contributes to the growing body of research demonstrating that machine learning-based diagnostic tools can enhance early detection capabilities, reduce healthcare costs through improved efficiency, and support clinical decision-making processes in cardiovascular medicine.</w:t>
+        <w:t>Comprehensive statistical analysis consists descriptive statistics, correlation matrices, chi-square tests, t-tests, and outlier detection using the IQR method provide actionable insights for preprocessing strategies. The analysis identifies 4.68% of records with zero cholesterol values (likely missing data), 4.90% outliers in ST depression measurements, and low inter-feature correlations indicating independent predictive variables suitable for machine learning models. These findings directly inform the feature engineering, data preprocessing, and model selection strategies that will be done in subsequent project phases. The expected outcomes of this project include the implementation of multiple supervised learning algorithms, comparative performance evaluation across different classifiers, and findings of the most influential clinical features for heart disease prediction. This work contributes to the growing body of research demonstrating that machine learning-based diagnostic tools can enhance early detection capabilities, reduce healthcare costs through improved efficiency, and support clinical decision-making processes in cardiovascular medicine.</w:t>
       </w:r>
     </w:p>
     <w:p>
@@ -897,7 +748,7 @@
       </w:pPr>
       <w:bookmarkStart w:id="6" w:name="_Toc211854290"/>
       <w:bookmarkStart w:id="7" w:name="_Toc212156575"/>
-      <w:bookmarkStart w:id="8" w:name="_Toc212201150"/>
+      <w:bookmarkStart w:id="8" w:name="_Toc212230227"/>
       <w:r>
         <w:t>Introduction</w:t>
       </w:r>
@@ -910,11 +761,8 @@
         <w:pStyle w:val="2"/>
       </w:pPr>
       <w:bookmarkStart w:id="9" w:name="_Toc212156576"/>
-      <w:bookmarkStart w:id="10" w:name="_Toc212201151"/>
-      <w:r>
-        <w:rPr>
-          <w:lang w:val="en-US"/>
-        </w:rPr>
+      <w:bookmarkStart w:id="10" w:name="_Toc212230228"/>
+      <w:r>
         <w:t xml:space="preserve">2.1 </w:t>
       </w:r>
       <w:r>
@@ -925,11 +773,11 @@
     </w:p>
     <w:p>
       <w:r>
-        <w:t xml:space="preserve">Cardiovascular diseases have formed as a major global health crisis, with the burden continuing to escalate despite advances in medical technology and treatment protocols. According to the World Health Organization, CVDs claimed 19.8 million lives in 2022, representing a 60% increase from the </w:t>
+        <w:t xml:space="preserve">Cardiovascular diseases have formed as a major global health crisis, with the burden continuing to escalate despite advances in medical technology and treatment protocols. According to the World Health Organization, CVDs claimed 19.8 million lives in 2022, representing a 60% increase from the 12.1 million deaths recorded in 1990. This huge threat trend reflects both population growth and aging demographics, as well as the persistence of preventable metabolic, environmental, and behavioral </w:t>
       </w:r>
       <w:r>
         <w:lastRenderedPageBreak/>
-        <w:t>12.1 million deaths recorded in 1990. This huge threat trend reflects both population growth and aging demographics, as well as the persistence of preventable metabolic, environmental, and behavioral risk factors. Ischemic heart disease remains the leading cause of CVD mortality globally, with an age-standardized rate of 108.8 deaths per 100,000 population.</w:t>
+        <w:t>risk factors. Ischemic heart disease remains the leading cause of CVD mortality globally, with an age-standardized rate of 108.8 deaths per 100,000 population.</w:t>
       </w:r>
     </w:p>
     <w:p>
@@ -937,11 +785,8 @@
         <w:pStyle w:val="2"/>
       </w:pPr>
       <w:bookmarkStart w:id="11" w:name="_Toc212156577"/>
-      <w:bookmarkStart w:id="12" w:name="_Toc212201152"/>
-      <w:r>
-        <w:rPr>
-          <w:lang w:val="en-US"/>
-        </w:rPr>
+      <w:bookmarkStart w:id="12" w:name="_Toc212230229"/>
+      <w:r>
         <w:t xml:space="preserve">2.2 </w:t>
       </w:r>
       <w:r>
@@ -952,16 +797,7 @@
     </w:p>
     <w:p>
       <w:r>
-        <w:t xml:space="preserve">Despite the demonstrated potential of machine learning in cardiovascular disease prediction, several challenges </w:t>
-      </w:r>
-      <w:r>
-        <w:rPr>
-          <w:lang w:val="en-US"/>
-        </w:rPr>
-        <w:t xml:space="preserve">arises </w:t>
-      </w:r>
-      <w:r>
-        <w:t xml:space="preserve">. These include </w:t>
+        <w:t xml:space="preserve">Despite the demonstrated potential of machine learning in cardiovascular disease prediction, several challenges arises . These include </w:t>
       </w:r>
       <w:r>
         <w:rPr>
@@ -987,7 +823,6 @@
     <w:p>
       <w:pPr>
         <w:rPr>
-          <w:rFonts w:hint="eastAsia"/>
           <w:lang w:eastAsia="zh-CN"/>
         </w:rPr>
       </w:pPr>
@@ -999,16 +834,7 @@
         <w:t>Model interpretability</w:t>
       </w:r>
       <w:r>
-        <w:t xml:space="preserve"> presents another important consideration, particularly in clinical applications where healthcare providers require transparent explanations for diagnostic predictions. While complex deep learning models may achieve marginally higher accuracy, simpler algorithms with clear decision pathways often prove more acceptable in medical practice. </w:t>
-      </w:r>
-      <w:r>
-        <w:rPr>
-          <w:lang w:val="en-US"/>
-        </w:rPr>
-        <w:t>Moreover</w:t>
-      </w:r>
-      <w:r>
-        <w:t xml:space="preserve">, </w:t>
+        <w:t xml:space="preserve"> presents another important consideration, particularly in clinical applications where healthcare providers require transparent explanations for diagnostic predictions. While complex deep learning models may achieve marginally higher accuracy, simpler algorithms with clear decision pathways often prove more acceptable in medical practice. Moreover, </w:t>
       </w:r>
       <w:r>
         <w:rPr>
@@ -1027,7 +853,7 @@
         <w:pStyle w:val="1"/>
       </w:pPr>
       <w:bookmarkStart w:id="14" w:name="_Toc212156578"/>
-      <w:bookmarkStart w:id="15" w:name="_Toc212201153"/>
+      <w:bookmarkStart w:id="15" w:name="_Toc212230230"/>
       <w:r>
         <w:t>Data Analysis</w:t>
       </w:r>
@@ -1041,11 +867,8 @@
         <w:ind w:left="720" w:hanging="720"/>
       </w:pPr>
       <w:bookmarkStart w:id="16" w:name="_Toc212156579"/>
-      <w:bookmarkStart w:id="17" w:name="_Toc212201154"/>
-      <w:r>
-        <w:rPr>
-          <w:lang w:val="en-US"/>
-        </w:rPr>
+      <w:bookmarkStart w:id="17" w:name="_Toc212230231"/>
+      <w:r>
         <w:t xml:space="preserve">3.1 </w:t>
       </w:r>
       <w:r>
@@ -1379,7 +1202,6 @@
                 <w:sz w:val="21"/>
                 <w:szCs w:val="21"/>
               </w:rPr>
-              <w:lastRenderedPageBreak/>
               <w:t>Explicit Missing Values</w:t>
             </w:r>
           </w:p>
@@ -1498,6 +1320,7 @@
                 <w:sz w:val="21"/>
                 <w:szCs w:val="21"/>
               </w:rPr>
+              <w:lastRenderedPageBreak/>
               <w:t>Memory Usage</w:t>
             </w:r>
           </w:p>
@@ -1583,11 +1406,8 @@
         <w:pStyle w:val="2"/>
         <w:ind w:left="720" w:hanging="720"/>
       </w:pPr>
-      <w:bookmarkStart w:id="18" w:name="_Toc212201155"/>
-      <w:r>
-        <w:rPr>
-          <w:lang w:val="en-US"/>
-        </w:rPr>
+      <w:bookmarkStart w:id="18" w:name="_Toc212230232"/>
+      <w:r>
         <w:t>3.2</w:t>
       </w:r>
       <w:r>
@@ -1672,24 +1492,37 @@
       <w:pPr>
         <w:pStyle w:val="2"/>
         <w:ind w:left="720" w:hanging="720"/>
-      </w:pPr>
-      <w:bookmarkStart w:id="20" w:name="_Toc212201156"/>
-      <w:r>
         <w:rPr>
-          <w:lang w:val="en-US"/>
+          <w:lang w:eastAsia="zh-CN"/>
         </w:rPr>
+      </w:pPr>
+      <w:bookmarkStart w:id="20" w:name="_Toc212230233"/>
+      <w:r>
         <w:lastRenderedPageBreak/>
         <w:t>3.3</w:t>
       </w:r>
-      <w:r>
+      <w:bookmarkEnd w:id="20"/>
+      <w:r>
+        <w:rPr>
+          <w:rFonts w:hint="eastAsia"/>
+          <w:lang w:eastAsia="zh-CN"/>
+        </w:rPr>
         <w:t xml:space="preserve"> </w:t>
       </w:r>
-      <w:bookmarkStart w:id="21" w:name="_Toc212156581"/>
-      <w:r>
-        <w:t>Numerical Features Distribution and Analysis</w:t>
-      </w:r>
-      <w:bookmarkEnd w:id="20"/>
-      <w:bookmarkEnd w:id="21"/>
+      <w:r>
+        <w:rPr>
+          <w:lang w:eastAsia="zh-CN"/>
+        </w:rPr>
+        <w:t>Univariate Analysis</w:t>
+      </w:r>
+    </w:p>
+    <w:p>
+      <w:pPr>
+        <w:pStyle w:val="3"/>
+      </w:pPr>
+      <w:r>
+        <w:t>3.3.1 Numerical Features</w:t>
+      </w:r>
     </w:p>
     <w:p>
       <w:r>
@@ -1986,6 +1819,7 @@
           <w:b/>
           <w:bCs/>
         </w:rPr>
+        <w:lastRenderedPageBreak/>
         <w:t>Oldpeak</w:t>
       </w:r>
       <w:r>
@@ -1995,11 +1829,7 @@
         <w:t xml:space="preserve">, 0 – normal. High value means high risk: </w:t>
       </w:r>
       <w:r>
-        <w:t xml:space="preserve">The variable is highly right-skewed, with most values near 0 and a few extreme cases above 4. A small </w:t>
-      </w:r>
-      <w:r>
-        <w:lastRenderedPageBreak/>
-        <w:t xml:space="preserve">number of negative </w:t>
+        <w:t xml:space="preserve">The variable is highly right-skewed, with most values near 0 and a few extreme cases above 4. A small number of negative </w:t>
       </w:r>
       <w:r>
         <w:t>values</w:t>
@@ -2034,34 +1864,847 @@
     </w:p>
     <w:p>
       <w:pPr>
+        <w:pStyle w:val="3"/>
+      </w:pPr>
+      <w:r>
+        <w:t xml:space="preserve">3.3.1 </w:t>
+      </w:r>
+      <w:r>
+        <w:t>Categorical</w:t>
+      </w:r>
+      <w:r>
+        <w:t xml:space="preserve"> Features</w:t>
+      </w:r>
+    </w:p>
+    <w:p>
+      <w:r>
+        <w:rPr>
+          <w:noProof/>
+          <w14:ligatures w14:val="standardContextual"/>
+        </w:rPr>
+        <w:drawing>
+          <wp:inline distT="0" distB="0" distL="0" distR="0" wp14:anchorId="29009244" wp14:editId="26BA6977">
+            <wp:extent cx="5727700" cy="3062605"/>
+            <wp:effectExtent l="0" t="0" r="6350" b="4445"/>
+            <wp:docPr id="1101243205" name="图片 1" descr="图表, 条形图&#10;&#10;AI 生成的内容可能不正确。"/>
+            <wp:cNvGraphicFramePr>
+              <a:graphicFrameLocks xmlns:a="http://schemas.openxmlformats.org/drawingml/2006/main" noChangeAspect="1"/>
+            </wp:cNvGraphicFramePr>
+            <a:graphic xmlns:a="http://schemas.openxmlformats.org/drawingml/2006/main">
+              <a:graphicData uri="http://schemas.openxmlformats.org/drawingml/2006/picture">
+                <pic:pic xmlns:pic="http://schemas.openxmlformats.org/drawingml/2006/picture">
+                  <pic:nvPicPr>
+                    <pic:cNvPr id="1101243205" name="图片 1" descr="图表, 条形图&#10;&#10;AI 生成的内容可能不正确。"/>
+                    <pic:cNvPicPr/>
+                  </pic:nvPicPr>
+                  <pic:blipFill>
+                    <a:blip r:embed="rId11"/>
+                    <a:stretch>
+                      <a:fillRect/>
+                    </a:stretch>
+                  </pic:blipFill>
+                  <pic:spPr>
+                    <a:xfrm>
+                      <a:off x="0" y="0"/>
+                      <a:ext cx="5727700" cy="3062605"/>
+                    </a:xfrm>
+                    <a:prstGeom prst="rect">
+                      <a:avLst/>
+                    </a:prstGeom>
+                  </pic:spPr>
+                </pic:pic>
+              </a:graphicData>
+            </a:graphic>
+          </wp:inline>
+        </w:drawing>
+      </w:r>
+    </w:p>
+    <w:p>
+      <w:pPr>
+        <w:spacing w:line="360" w:lineRule="auto"/>
+      </w:pPr>
+      <w:r>
+        <w:rPr>
+          <w:b/>
+          <w:bCs/>
+        </w:rPr>
+        <w:t>Sex</w:t>
+      </w:r>
+      <w:r>
+        <w:t>: sex of the patient [M: Male, F: Female]</w:t>
+      </w:r>
+      <w:r>
+        <w:t>.</w:t>
+      </w:r>
+      <w:r>
+        <w:t xml:space="preserve"> </w:t>
+      </w:r>
+      <w:r>
+        <w:t>The</w:t>
+      </w:r>
+      <w:r>
+        <w:t xml:space="preserve"> </w:t>
+      </w:r>
+      <w:r>
+        <w:t xml:space="preserve">variable </w:t>
+      </w:r>
+      <w:r>
+        <w:t>has</w:t>
+      </w:r>
+      <w:r>
+        <w:t xml:space="preserve"> of two categories: male (M) and female (F). </w:t>
+      </w:r>
+      <w:r>
+        <w:t>In t</w:t>
+      </w:r>
+      <w:r>
+        <w:t>he dataset</w:t>
+      </w:r>
+      <w:r>
+        <w:t>, the major samples</w:t>
+      </w:r>
+      <w:r>
+        <w:t xml:space="preserve"> </w:t>
+      </w:r>
+      <w:r>
+        <w:t>are</w:t>
+      </w:r>
+      <w:r>
+        <w:t xml:space="preserve"> male </w:t>
+      </w:r>
+      <w:r>
+        <w:t>(</w:t>
+      </w:r>
+      <w:r>
+        <w:t>725</w:t>
+      </w:r>
+      <w:r>
+        <w:t xml:space="preserve">, </w:t>
+      </w:r>
+      <w:r>
+        <w:t xml:space="preserve">79%). </w:t>
+      </w:r>
+      <w:r>
+        <w:t>Through our research, this</w:t>
+      </w:r>
+      <w:r>
+        <w:t xml:space="preserve"> gender imbalance is typical in heart-disease studies but should be noted, as it may </w:t>
+      </w:r>
+      <w:r>
+        <w:t>cause</w:t>
+      </w:r>
+      <w:r>
+        <w:t xml:space="preserve"> a slight bias during model training</w:t>
+      </w:r>
+      <w:r>
+        <w:t xml:space="preserve"> if not handled carefully</w:t>
+      </w:r>
+      <w:r>
+        <w:t>.</w:t>
+      </w:r>
+    </w:p>
+    <w:p>
+      <w:pPr>
+        <w:spacing w:line="360" w:lineRule="auto"/>
+      </w:pPr>
+      <w:proofErr w:type="spellStart"/>
+      <w:r>
+        <w:rPr>
+          <w:b/>
+          <w:bCs/>
+        </w:rPr>
+        <w:t>FastingBS</w:t>
+      </w:r>
+      <w:proofErr w:type="spellEnd"/>
+      <w:r>
+        <w:t xml:space="preserve">: fasting blood sugar [1: if </w:t>
+      </w:r>
+      <w:proofErr w:type="spellStart"/>
+      <w:r>
+        <w:t>FastingBS</w:t>
+      </w:r>
+      <w:proofErr w:type="spellEnd"/>
+      <w:r>
+        <w:t xml:space="preserve"> &gt; 120 mg/dl, 0: otherwise]</w:t>
+      </w:r>
+      <w:r>
+        <w:t xml:space="preserve"> </w:t>
+      </w:r>
+      <w:r>
+        <w:t xml:space="preserve">The </w:t>
+      </w:r>
+      <w:proofErr w:type="spellStart"/>
+      <w:r>
+        <w:t>FastingBS</w:t>
+      </w:r>
+      <w:proofErr w:type="spellEnd"/>
+      <w:r>
+        <w:t xml:space="preserve"> variable is binary, </w:t>
+      </w:r>
+      <w:r>
+        <w:t>show</w:t>
+      </w:r>
+      <w:r>
+        <w:t xml:space="preserve">ing </w:t>
+      </w:r>
+      <w:r>
+        <w:t>if</w:t>
+      </w:r>
+      <w:r>
+        <w:t xml:space="preserve"> a patient’s fasting blood sugar </w:t>
+      </w:r>
+      <w:r>
+        <w:t>is higher than</w:t>
+      </w:r>
+      <w:r>
+        <w:t xml:space="preserve"> 120 mg/dL. Most patients (about 75%) fall into the normal range (value = 0), while a smaller portion (around 25%) have </w:t>
+      </w:r>
+      <w:r>
+        <w:t>higher level</w:t>
+      </w:r>
+      <w:r>
+        <w:t xml:space="preserve"> (value = 1). </w:t>
+      </w:r>
+      <w:r>
+        <w:t>There are n</w:t>
+      </w:r>
+      <w:r>
+        <w:t xml:space="preserve">o outliers since the feature is categorical. The imbalance between the two categories </w:t>
+      </w:r>
+      <w:r>
+        <w:t>shou</w:t>
+      </w:r>
+      <w:r>
+        <w:rPr>
+          <w:rFonts w:hint="eastAsia"/>
+        </w:rPr>
+        <w:t>ld</w:t>
+      </w:r>
+      <w:r>
+        <w:t xml:space="preserve"> be further </w:t>
+      </w:r>
+      <w:r>
+        <w:t xml:space="preserve">noticed </w:t>
+      </w:r>
+      <w:r>
+        <w:t xml:space="preserve">in bivariate analysis to assess its relationship with </w:t>
+      </w:r>
+      <w:r>
+        <w:t>the target</w:t>
+      </w:r>
+      <w:r>
+        <w:t>.</w:t>
+      </w:r>
+    </w:p>
+    <w:p>
+      <w:pPr>
+        <w:spacing w:line="360" w:lineRule="auto"/>
+      </w:pPr>
+      <w:proofErr w:type="spellStart"/>
+      <w:r>
+        <w:rPr>
+          <w:b/>
+          <w:bCs/>
+        </w:rPr>
+        <w:t>ChestPainType</w:t>
+      </w:r>
+      <w:proofErr w:type="spellEnd"/>
+      <w:r>
+        <w:t xml:space="preserve">: chest pain type [TA: Typical Angina, ATA: Atypical Angina, NAP: Non-Anginal Pain, ASY: </w:t>
+      </w:r>
+      <w:proofErr w:type="gramStart"/>
+      <w:r>
+        <w:t>Asymptomatic]The</w:t>
+      </w:r>
+      <w:proofErr w:type="gramEnd"/>
+      <w:r>
+        <w:t xml:space="preserve"> </w:t>
+      </w:r>
+      <w:r>
+        <w:t>variable has four categories: ASY (496), NAP (203), ATA (173), and TA (46). ASY cases dominate the dataset (≈55%), while typical angina cases are rare (≈5%). This imbalance suggests that many patients exhibit no classical chest pain symptoms despite having heart disease. The categorical imbalance should be noted, as it may influence how models interpret this feature</w:t>
+      </w:r>
+      <w:r>
+        <w:t>.</w:t>
+      </w:r>
+    </w:p>
+    <w:p>
+      <w:pPr>
+        <w:spacing w:line="360" w:lineRule="auto"/>
+      </w:pPr>
+      <w:proofErr w:type="spellStart"/>
+      <w:r>
+        <w:rPr>
+          <w:b/>
+          <w:bCs/>
+        </w:rPr>
+        <w:lastRenderedPageBreak/>
+        <w:t>RestingECG</w:t>
+      </w:r>
+      <w:proofErr w:type="spellEnd"/>
+      <w:r>
+        <w:t>: resting electrocardiogram results [Normal: Normal, ST: having ST-T wave abnormality (T wave inversions and/or ST elevation or depression of &gt; 0.05 mV), LVH: showing probable or definite left ventricular hypertrophy by Estes' criteria</w:t>
+      </w:r>
+      <w:r>
+        <w:t xml:space="preserve">]. </w:t>
+      </w:r>
+      <w:r>
+        <w:t>The</w:t>
+      </w:r>
+      <w:r>
+        <w:rPr>
+          <w:rFonts w:hint="eastAsia"/>
+        </w:rPr>
+        <w:t xml:space="preserve"> </w:t>
+      </w:r>
+      <w:r>
+        <w:t xml:space="preserve">variable contains three categories: Normal (552), LVH (188), and ST (178). Most patients (≈60%) have normal resting ECG results, while the </w:t>
+      </w:r>
+      <w:r>
+        <w:t>other</w:t>
+      </w:r>
+      <w:r>
+        <w:t xml:space="preserve"> groups show </w:t>
+      </w:r>
+      <w:r>
+        <w:t>LVH</w:t>
+      </w:r>
+      <w:r>
+        <w:t xml:space="preserve"> or ST-T wave abnormalities. The distribution is moderately imbalanced but reasonable. This feature </w:t>
+      </w:r>
+      <w:r>
+        <w:t>should</w:t>
+      </w:r>
+      <w:r>
+        <w:t xml:space="preserve"> be one-hot encoded for use in modeling</w:t>
+      </w:r>
+      <w:r>
+        <w:t>.</w:t>
+      </w:r>
+    </w:p>
+    <w:p>
+      <w:pPr>
+        <w:spacing w:line="360" w:lineRule="auto"/>
+      </w:pPr>
+      <w:proofErr w:type="spellStart"/>
+      <w:r>
+        <w:rPr>
+          <w:b/>
+          <w:bCs/>
+        </w:rPr>
+        <w:t>ExerciseAngina</w:t>
+      </w:r>
+      <w:proofErr w:type="spellEnd"/>
+      <w:r>
+        <w:t>: exercise-induced angina [Y: Yes, N: No]</w:t>
+      </w:r>
+      <w:r>
+        <w:t xml:space="preserve">. </w:t>
+      </w:r>
+      <w:r>
+        <w:t>There are</w:t>
+      </w:r>
+      <w:r>
+        <w:t xml:space="preserve"> 547 patients (60%) reporting N and 371 (40%) reporting Y. This moderate imbalance is</w:t>
+      </w:r>
+      <w:r>
+        <w:t xml:space="preserve"> </w:t>
+      </w:r>
+      <w:r>
+        <w:t>reasonable. The presence of exercise-induced angina is expected to be positively correlated with heart-disease risk</w:t>
+      </w:r>
+      <w:r>
+        <w:t>.</w:t>
+      </w:r>
+    </w:p>
+    <w:p>
+      <w:pPr>
+        <w:spacing w:line="360" w:lineRule="auto"/>
+      </w:pPr>
+      <w:proofErr w:type="spellStart"/>
+      <w:r>
+        <w:rPr>
+          <w:b/>
+          <w:bCs/>
+        </w:rPr>
+        <w:t>ST_Slope</w:t>
+      </w:r>
+      <w:proofErr w:type="spellEnd"/>
+      <w:r>
+        <w:t xml:space="preserve">: the slope of the peak exercise ST segment [Up: upsloping, Flat: flat, </w:t>
+      </w:r>
+      <w:proofErr w:type="gramStart"/>
+      <w:r>
+        <w:t>Down</w:t>
+      </w:r>
+      <w:proofErr w:type="gramEnd"/>
+      <w:r>
+        <w:t xml:space="preserve">: </w:t>
+      </w:r>
+      <w:proofErr w:type="spellStart"/>
+      <w:r>
+        <w:t>downsloping</w:t>
+      </w:r>
+      <w:proofErr w:type="spellEnd"/>
+      <w:r>
+        <w:t>]</w:t>
+      </w:r>
+      <w:r>
+        <w:t>.</w:t>
+      </w:r>
+      <w:r>
+        <w:t xml:space="preserve"> </w:t>
+      </w:r>
+      <w:r>
+        <w:t>The variable has three categories: Flat (460), Up (395), and Down (63). The distribution is moderately imbalanced</w:t>
+      </w:r>
+      <w:r>
+        <w:t>:</w:t>
+      </w:r>
+      <w:r>
+        <w:t xml:space="preserve"> “Flat” </w:t>
+      </w:r>
+      <w:r>
+        <w:t>is</w:t>
+      </w:r>
+      <w:r>
+        <w:t xml:space="preserve"> the most common and “Down” </w:t>
+      </w:r>
+      <w:r>
+        <w:t xml:space="preserve">is </w:t>
+      </w:r>
+      <w:r>
+        <w:t xml:space="preserve">the least. Since a flat or </w:t>
+      </w:r>
+      <w:proofErr w:type="spellStart"/>
+      <w:r>
+        <w:t>downsloping</w:t>
+      </w:r>
+      <w:proofErr w:type="spellEnd"/>
+      <w:r>
+        <w:t xml:space="preserve"> ST segment often indicates abnormal cardiac response, this feature</w:t>
+      </w:r>
+      <w:r>
+        <w:t xml:space="preserve"> </w:t>
+      </w:r>
+      <w:r>
+        <w:t>is important and will be one-hot encoded. The rare “Down” category</w:t>
+      </w:r>
+      <w:r>
+        <w:t xml:space="preserve"> (indicate serious situation)</w:t>
+      </w:r>
+      <w:r>
+        <w:t xml:space="preserve"> </w:t>
+      </w:r>
+      <w:r>
+        <w:t>should</w:t>
+      </w:r>
+      <w:r>
+        <w:t xml:space="preserve"> be treated carefully depending on model choice</w:t>
+      </w:r>
+      <w:r>
+        <w:t>.</w:t>
+      </w:r>
+    </w:p>
+    <w:p>
+      <w:pPr>
+        <w:spacing w:line="360" w:lineRule="auto"/>
+      </w:pPr>
+    </w:p>
+    <w:p>
+      <w:pPr>
         <w:pStyle w:val="2"/>
         <w:ind w:left="720" w:hanging="720"/>
+      </w:pPr>
+      <w:bookmarkStart w:id="21" w:name="_Toc212156582"/>
+      <w:bookmarkStart w:id="22" w:name="_Toc212230234"/>
+      <w:r>
+        <w:t xml:space="preserve">3.4 </w:t>
+      </w:r>
+      <w:bookmarkEnd w:id="21"/>
+      <w:bookmarkEnd w:id="22"/>
+      <w:r>
+        <w:t>Bivariate Analysis (Feature vs Target)</w:t>
+      </w:r>
+    </w:p>
+    <w:p>
+      <w:pPr>
+        <w:pStyle w:val="3"/>
+      </w:pPr>
+      <w:r>
+        <w:t>3.</w:t>
+      </w:r>
+      <w:r>
+        <w:t>4</w:t>
+      </w:r>
+      <w:r>
+        <w:t>.1 Numerical Features</w:t>
+      </w:r>
+    </w:p>
+    <w:p>
+      <w:r>
         <w:rPr>
-          <w:lang w:val="en-US"/>
+          <w:rFonts w:ascii="Calibri" w:eastAsia="Calibri" w:hAnsi="Calibri" w:cs="Calibri"/>
+          <w:noProof/>
+          <w:sz w:val="24"/>
+          <w:szCs w:val="24"/>
         </w:rPr>
-      </w:pPr>
-      <w:bookmarkStart w:id="22" w:name="_Toc212156582"/>
-      <w:bookmarkStart w:id="23" w:name="_Toc212201157"/>
+        <w:drawing>
+          <wp:inline distT="114300" distB="114300" distL="114300" distR="114300" wp14:anchorId="2954EA3F" wp14:editId="6B3FF0F0">
+            <wp:extent cx="1775945" cy="1601255"/>
+            <wp:effectExtent l="0" t="0" r="0" b="0"/>
+            <wp:docPr id="5" name="image4.png" descr="图表, 箱线图&#10;&#10;AI 生成的内容可能不正确。"/>
+            <wp:cNvGraphicFramePr/>
+            <a:graphic xmlns:a="http://schemas.openxmlformats.org/drawingml/2006/main">
+              <a:graphicData uri="http://schemas.openxmlformats.org/drawingml/2006/picture">
+                <pic:pic xmlns:pic="http://schemas.openxmlformats.org/drawingml/2006/picture">
+                  <pic:nvPicPr>
+                    <pic:cNvPr id="5" name="image4.png" descr="图表, 箱线图&#10;&#10;AI 生成的内容可能不正确。"/>
+                    <pic:cNvPicPr preferRelativeResize="0"/>
+                  </pic:nvPicPr>
+                  <pic:blipFill>
+                    <a:blip r:embed="rId12"/>
+                    <a:srcRect/>
+                    <a:stretch>
+                      <a:fillRect/>
+                    </a:stretch>
+                  </pic:blipFill>
+                  <pic:spPr>
+                    <a:xfrm>
+                      <a:off x="0" y="0"/>
+                      <a:ext cx="1823752" cy="1644360"/>
+                    </a:xfrm>
+                    <a:prstGeom prst="rect">
+                      <a:avLst/>
+                    </a:prstGeom>
+                    <a:ln/>
+                  </pic:spPr>
+                </pic:pic>
+              </a:graphicData>
+            </a:graphic>
+          </wp:inline>
+        </w:drawing>
+      </w:r>
       <w:r>
         <w:rPr>
-          <w:lang w:val="en-US"/>
+          <w:rFonts w:ascii="Cambria" w:eastAsia="Cambria" w:hAnsi="Cambria" w:cs="Cambria"/>
+          <w:b/>
+          <w:noProof/>
+          <w:sz w:val="24"/>
+          <w:szCs w:val="24"/>
         </w:rPr>
-        <w:t xml:space="preserve">3.4 </w:t>
+        <w:drawing>
+          <wp:inline distT="114300" distB="114300" distL="114300" distR="114300" wp14:anchorId="3E5058AA" wp14:editId="16D20E81">
+            <wp:extent cx="1949787" cy="1616659"/>
+            <wp:effectExtent l="0" t="0" r="0" b="3175"/>
+            <wp:docPr id="2" name="image2.png" descr="图表, 箱线图&#10;&#10;AI 生成的内容可能不正确。"/>
+            <wp:cNvGraphicFramePr/>
+            <a:graphic xmlns:a="http://schemas.openxmlformats.org/drawingml/2006/main">
+              <a:graphicData uri="http://schemas.openxmlformats.org/drawingml/2006/picture">
+                <pic:pic xmlns:pic="http://schemas.openxmlformats.org/drawingml/2006/picture">
+                  <pic:nvPicPr>
+                    <pic:cNvPr id="2" name="image2.png" descr="图表, 箱线图&#10;&#10;AI 生成的内容可能不正确。"/>
+                    <pic:cNvPicPr preferRelativeResize="0"/>
+                  </pic:nvPicPr>
+                  <pic:blipFill>
+                    <a:blip r:embed="rId13"/>
+                    <a:srcRect/>
+                    <a:stretch>
+                      <a:fillRect/>
+                    </a:stretch>
+                  </pic:blipFill>
+                  <pic:spPr>
+                    <a:xfrm>
+                      <a:off x="0" y="0"/>
+                      <a:ext cx="1982274" cy="1643596"/>
+                    </a:xfrm>
+                    <a:prstGeom prst="rect">
+                      <a:avLst/>
+                    </a:prstGeom>
+                    <a:ln/>
+                  </pic:spPr>
+                </pic:pic>
+              </a:graphicData>
+            </a:graphic>
+          </wp:inline>
+        </w:drawing>
       </w:r>
       <w:r>
         <w:rPr>
-          <w:lang w:val="en-US"/>
+          <w:rFonts w:ascii="Cambria" w:eastAsia="Cambria" w:hAnsi="Cambria" w:cs="Cambria"/>
+          <w:b/>
+          <w:noProof/>
+          <w:sz w:val="24"/>
+          <w:szCs w:val="24"/>
         </w:rPr>
+        <w:drawing>
+          <wp:inline distT="114300" distB="114300" distL="114300" distR="114300" wp14:anchorId="6B1EF587" wp14:editId="55D97C46">
+            <wp:extent cx="1871085" cy="1690956"/>
+            <wp:effectExtent l="0" t="0" r="0" b="5080"/>
+            <wp:docPr id="4" name="image5.png" descr="图表, 箱线图&#10;&#10;AI 生成的内容可能不正确。"/>
+            <wp:cNvGraphicFramePr/>
+            <a:graphic xmlns:a="http://schemas.openxmlformats.org/drawingml/2006/main">
+              <a:graphicData uri="http://schemas.openxmlformats.org/drawingml/2006/picture">
+                <pic:pic xmlns:pic="http://schemas.openxmlformats.org/drawingml/2006/picture">
+                  <pic:nvPicPr>
+                    <pic:cNvPr id="4" name="image5.png" descr="图表, 箱线图&#10;&#10;AI 生成的内容可能不正确。"/>
+                    <pic:cNvPicPr preferRelativeResize="0"/>
+                  </pic:nvPicPr>
+                  <pic:blipFill>
+                    <a:blip r:embed="rId14"/>
+                    <a:srcRect/>
+                    <a:stretch>
+                      <a:fillRect/>
+                    </a:stretch>
+                  </pic:blipFill>
+                  <pic:spPr>
+                    <a:xfrm>
+                      <a:off x="0" y="0"/>
+                      <a:ext cx="1909423" cy="1725603"/>
+                    </a:xfrm>
+                    <a:prstGeom prst="rect">
+                      <a:avLst/>
+                    </a:prstGeom>
+                    <a:ln/>
+                  </pic:spPr>
+                </pic:pic>
+              </a:graphicData>
+            </a:graphic>
+          </wp:inline>
+        </w:drawing>
+      </w:r>
+    </w:p>
+    <w:p>
+      <w:pPr>
+        <w:rPr>
+          <w:rFonts w:ascii="Calibri" w:eastAsia="Calibri" w:hAnsi="Calibri" w:cs="Calibri"/>
+          <w:sz w:val="24"/>
+          <w:szCs w:val="24"/>
+        </w:rPr>
+      </w:pPr>
+      <w:proofErr w:type="spellStart"/>
+      <w:r>
+        <w:rPr>
+          <w:rFonts w:ascii="Calibri" w:eastAsia="Calibri" w:hAnsi="Calibri" w:cs="Calibri"/>
+          <w:b/>
+          <w:bCs/>
+          <w:sz w:val="24"/>
+          <w:szCs w:val="24"/>
+        </w:rPr>
+        <w:t>MaxHR</w:t>
+      </w:r>
+      <w:proofErr w:type="spellEnd"/>
+      <w:r>
+        <w:rPr>
+          <w:rFonts w:ascii="Calibri" w:eastAsia="Calibri" w:hAnsi="Calibri" w:cs="Calibri"/>
+          <w:sz w:val="24"/>
+          <w:szCs w:val="24"/>
+        </w:rPr>
+        <w:t xml:space="preserve"> distribution reveals that individuals with lower maximum heart rates are more prone to heart </w:t>
+      </w:r>
+      <w:r>
+        <w:rPr>
+          <w:rFonts w:ascii="Calibri" w:eastAsia="Calibri" w:hAnsi="Calibri" w:cs="Calibri"/>
+          <w:sz w:val="24"/>
+          <w:szCs w:val="24"/>
+        </w:rPr>
+        <w:t>disease. Healthy</w:t>
+      </w:r>
+      <w:r>
+        <w:rPr>
+          <w:rFonts w:ascii="Calibri" w:eastAsia="Calibri" w:hAnsi="Calibri" w:cs="Calibri"/>
+          <w:sz w:val="24"/>
+          <w:szCs w:val="24"/>
+        </w:rPr>
+        <w:t xml:space="preserve"> individuals reach higher maximum heart rates during exercise, while those with cardiac issues often have restricted or abnormal heart rate </w:t>
+      </w:r>
+      <w:r>
+        <w:rPr>
+          <w:rFonts w:ascii="Calibri" w:eastAsia="Calibri" w:hAnsi="Calibri" w:cs="Calibri"/>
+          <w:sz w:val="24"/>
+          <w:szCs w:val="24"/>
+        </w:rPr>
+        <w:t>responses. This</w:t>
+      </w:r>
+      <w:r>
+        <w:rPr>
+          <w:rFonts w:ascii="Calibri" w:eastAsia="Calibri" w:hAnsi="Calibri" w:cs="Calibri"/>
+          <w:sz w:val="24"/>
+          <w:szCs w:val="24"/>
+        </w:rPr>
+        <w:t xml:space="preserve"> variable thus captures an important functional difference between the two classes</w:t>
+      </w:r>
+      <w:r>
+        <w:rPr>
+          <w:rFonts w:ascii="Calibri" w:eastAsia="Calibri" w:hAnsi="Calibri" w:cs="Calibri"/>
+          <w:sz w:val="24"/>
+          <w:szCs w:val="24"/>
+        </w:rPr>
+        <w:t>.</w:t>
+      </w:r>
+    </w:p>
+    <w:p>
+      <w:pPr>
+        <w:spacing w:before="240"/>
+        <w:rPr>
+          <w:rFonts w:ascii="Calibri" w:eastAsia="Calibri" w:hAnsi="Calibri" w:cs="Calibri"/>
+          <w:sz w:val="24"/>
+          <w:szCs w:val="24"/>
+        </w:rPr>
+      </w:pPr>
+      <w:proofErr w:type="spellStart"/>
+      <w:r>
+        <w:rPr>
+          <w:rFonts w:ascii="Calibri" w:eastAsia="Calibri" w:hAnsi="Calibri" w:cs="Calibri"/>
+          <w:b/>
+          <w:sz w:val="24"/>
+          <w:szCs w:val="24"/>
+        </w:rPr>
+        <w:t>Oldpeak</w:t>
+      </w:r>
+      <w:proofErr w:type="spellEnd"/>
+      <w:r>
+        <w:rPr>
+          <w:rFonts w:ascii="Calibri" w:eastAsia="Calibri" w:hAnsi="Calibri" w:cs="Calibri"/>
+          <w:sz w:val="24"/>
+          <w:szCs w:val="24"/>
+        </w:rPr>
+        <w:t xml:space="preserve"> measures the ST depression induced by exercise relative to rest. The plot shows that higher </w:t>
+      </w:r>
+      <w:proofErr w:type="spellStart"/>
+      <w:r>
+        <w:rPr>
+          <w:rFonts w:ascii="Calibri" w:eastAsia="Calibri" w:hAnsi="Calibri" w:cs="Calibri"/>
+          <w:i/>
+          <w:sz w:val="24"/>
+          <w:szCs w:val="24"/>
+        </w:rPr>
+        <w:t>Oldpeak</w:t>
+      </w:r>
+      <w:proofErr w:type="spellEnd"/>
+      <w:r>
+        <w:rPr>
+          <w:rFonts w:ascii="Calibri" w:eastAsia="Calibri" w:hAnsi="Calibri" w:cs="Calibri"/>
+          <w:sz w:val="24"/>
+          <w:szCs w:val="24"/>
+        </w:rPr>
+        <w:t xml:space="preserve"> values are strongly associated with heart disease. In medical terms, a larger </w:t>
+      </w:r>
+      <w:r>
+        <w:rPr>
+          <w:rFonts w:ascii="Calibri" w:eastAsia="Calibri" w:hAnsi="Calibri" w:cs="Calibri"/>
+          <w:sz w:val="24"/>
+          <w:szCs w:val="24"/>
+        </w:rPr>
+        <w:lastRenderedPageBreak/>
+        <w:t xml:space="preserve">ST depression suggests greater levels of myocardial ischemia. Therefore, this variable provides a </w:t>
+      </w:r>
+      <w:r>
+        <w:rPr>
+          <w:rFonts w:ascii="Calibri" w:eastAsia="Calibri" w:hAnsi="Calibri" w:cs="Calibri"/>
+          <w:b/>
+          <w:sz w:val="24"/>
+          <w:szCs w:val="24"/>
+        </w:rPr>
+        <w:t>quantitative measure</w:t>
+      </w:r>
+      <w:r>
+        <w:rPr>
+          <w:rFonts w:ascii="Calibri" w:eastAsia="Calibri" w:hAnsi="Calibri" w:cs="Calibri"/>
+          <w:sz w:val="24"/>
+          <w:szCs w:val="24"/>
+        </w:rPr>
+        <w:t xml:space="preserve"> of the heart’s abnormal response to    stress.</w:t>
+      </w:r>
+    </w:p>
+    <w:p>
+      <w:pPr>
+        <w:spacing w:before="240"/>
+        <w:rPr>
+          <w:rFonts w:ascii="Calibri" w:eastAsia="Calibri" w:hAnsi="Calibri" w:cs="Calibri"/>
+          <w:sz w:val="24"/>
+          <w:szCs w:val="24"/>
+        </w:rPr>
+      </w:pPr>
+      <w:r>
+        <w:rPr>
+          <w:rFonts w:ascii="Calibri" w:eastAsia="Calibri" w:hAnsi="Calibri" w:cs="Calibri"/>
+          <w:b/>
+          <w:sz w:val="24"/>
+          <w:szCs w:val="24"/>
+        </w:rPr>
+        <w:t>Age</w:t>
+      </w:r>
+      <w:r>
+        <w:rPr>
+          <w:rFonts w:ascii="Calibri" w:eastAsia="Calibri" w:hAnsi="Calibri" w:cs="Calibri"/>
+          <w:sz w:val="24"/>
+          <w:szCs w:val="24"/>
+        </w:rPr>
+        <w:t xml:space="preserve"> distribution indicates that heart disease becomes more prevalent among older </w:t>
+      </w:r>
+      <w:r>
+        <w:rPr>
+          <w:rFonts w:ascii="Calibri" w:eastAsia="Calibri" w:hAnsi="Calibri" w:cs="Calibri"/>
+          <w:sz w:val="24"/>
+          <w:szCs w:val="24"/>
+        </w:rPr>
+        <w:t>patients. While</w:t>
+      </w:r>
+      <w:r>
+        <w:rPr>
+          <w:rFonts w:ascii="Calibri" w:eastAsia="Calibri" w:hAnsi="Calibri" w:cs="Calibri"/>
+          <w:sz w:val="24"/>
+          <w:szCs w:val="24"/>
+        </w:rPr>
+        <w:t xml:space="preserve"> younger individuals are less likely to show disease symptoms, the risk increases steadily after age 45–</w:t>
+      </w:r>
+      <w:proofErr w:type="gramStart"/>
+      <w:r>
+        <w:rPr>
+          <w:rFonts w:ascii="Calibri" w:eastAsia="Calibri" w:hAnsi="Calibri" w:cs="Calibri"/>
+          <w:sz w:val="24"/>
+          <w:szCs w:val="24"/>
+        </w:rPr>
+        <w:t>50.This</w:t>
+      </w:r>
+      <w:proofErr w:type="gramEnd"/>
+      <w:r>
+        <w:rPr>
+          <w:rFonts w:ascii="Calibri" w:eastAsia="Calibri" w:hAnsi="Calibri" w:cs="Calibri"/>
+          <w:sz w:val="24"/>
+          <w:szCs w:val="24"/>
+        </w:rPr>
+        <w:t xml:space="preserve"> trend is consistent with real-world cardiovascular risk factors</w:t>
+      </w:r>
+      <w:r>
+        <w:rPr>
+          <w:rFonts w:ascii="Calibri" w:eastAsia="Calibri" w:hAnsi="Calibri" w:cs="Calibri"/>
+          <w:sz w:val="24"/>
+          <w:szCs w:val="24"/>
+        </w:rPr>
+        <w:t>.</w:t>
+      </w:r>
+    </w:p>
+    <w:p/>
+    <w:p>
+      <w:pPr>
+        <w:pStyle w:val="3"/>
+      </w:pPr>
+      <w:r>
+        <w:t>3.</w:t>
+      </w:r>
+      <w:r>
+        <w:t>4</w:t>
+      </w:r>
+      <w:r>
+        <w:t xml:space="preserve">.1 </w:t>
+      </w:r>
+      <w:r>
         <w:t>Categorical</w:t>
       </w:r>
       <w:r>
-        <w:rPr>
-          <w:lang w:val="en-US"/>
-        </w:rPr>
-        <w:t xml:space="preserve"> Features Distribution and Analysis</w:t>
-      </w:r>
-      <w:bookmarkEnd w:id="22"/>
-      <w:bookmarkEnd w:id="23"/>
+        <w:t xml:space="preserve"> Features</w:t>
+      </w:r>
     </w:p>
     <w:p>
       <w:r>
@@ -2084,7 +2727,7 @@
                     <pic:cNvPicPr/>
                   </pic:nvPicPr>
                   <pic:blipFill>
-                    <a:blip r:embed="rId11"/>
+                    <a:blip r:embed="rId15"/>
                     <a:stretch>
                       <a:fillRect/>
                     </a:stretch>
@@ -2192,7 +2835,11 @@
         <w:t xml:space="preserve"> </w:t>
       </w:r>
       <w:r>
-        <w:t>25.9%). This substantial gender disparity reflects both biological differences in cardiovascular disease presentation and the dataset's</w:t>
+        <w:t xml:space="preserve">25.9%). This substantial gender disparity reflects both biological </w:t>
+      </w:r>
+      <w:r>
+        <w:lastRenderedPageBreak/>
+        <w:t>differences in cardiovascular disease presentation and the dataset's</w:t>
       </w:r>
       <w:r>
         <w:t xml:space="preserve"> </w:t>
@@ -2207,7 +2854,6 @@
           <w:b/>
           <w:bCs/>
         </w:rPr>
-        <w:lastRenderedPageBreak/>
         <w:t>RestingECG</w:t>
       </w:r>
       <w:r>
@@ -2224,26 +2870,17 @@
       <w:pPr>
         <w:pStyle w:val="2"/>
         <w:ind w:left="720" w:hanging="720"/>
-        <w:rPr>
-          <w:lang w:val="en-US"/>
-        </w:rPr>
-      </w:pPr>
-      <w:bookmarkStart w:id="24" w:name="_Toc212156583"/>
-      <w:bookmarkStart w:id="25" w:name="_Toc212201158"/>
-      <w:r>
-        <w:rPr>
-          <w:lang w:val="en-US"/>
-        </w:rPr>
+      </w:pPr>
+      <w:bookmarkStart w:id="23" w:name="_Toc212156583"/>
+      <w:bookmarkStart w:id="24" w:name="_Toc212230235"/>
+      <w:r>
         <w:t xml:space="preserve">3.5 </w:t>
       </w:r>
       <w:r>
-        <w:rPr>
-          <w:lang w:val="en-US"/>
-        </w:rPr>
         <w:t>Correlation Analysis</w:t>
       </w:r>
+      <w:bookmarkEnd w:id="23"/>
       <w:bookmarkEnd w:id="24"/>
-      <w:bookmarkEnd w:id="25"/>
     </w:p>
     <w:p>
       <w:r>
@@ -2273,34 +2910,21 @@
     </w:p>
     <w:p>
       <w:r>
-        <w:t>The two Feature-Feature heatmaps (Pearson &amp; Spearman) are as follows:</w:t>
-      </w:r>
-    </w:p>
-    <w:p>
-      <w:r>
         <w:rPr>
           <w:noProof/>
         </w:rPr>
         <w:drawing>
-          <wp:anchor distT="0" distB="0" distL="114300" distR="114300" simplePos="0" relativeHeight="251661312" behindDoc="1" locked="0" layoutInCell="1" allowOverlap="1" wp14:anchorId="44050899" wp14:editId="1027A040">
+          <wp:anchor distT="0" distB="0" distL="114300" distR="114300" simplePos="0" relativeHeight="251661312" behindDoc="1" locked="0" layoutInCell="1" allowOverlap="1" wp14:anchorId="44050899" wp14:editId="53F18DB6">
             <wp:simplePos x="0" y="0"/>
             <wp:positionH relativeFrom="column">
-              <wp:posOffset>2919188</wp:posOffset>
+              <wp:posOffset>2917190</wp:posOffset>
             </wp:positionH>
             <wp:positionV relativeFrom="paragraph">
-              <wp:posOffset>178837</wp:posOffset>
+              <wp:posOffset>178435</wp:posOffset>
             </wp:positionV>
-            <wp:extent cx="2757965" cy="2441197"/>
-            <wp:effectExtent l="0" t="0" r="0" b="0"/>
-            <wp:wrapTight wrapText="bothSides">
-              <wp:wrapPolygon edited="0">
-                <wp:start x="0" y="0"/>
-                <wp:lineTo x="0" y="21465"/>
-                <wp:lineTo x="21486" y="21465"/>
-                <wp:lineTo x="21486" y="0"/>
-                <wp:lineTo x="0" y="0"/>
-              </wp:wrapPolygon>
-            </wp:wrapTight>
+            <wp:extent cx="2732405" cy="2418715"/>
+            <wp:effectExtent l="0" t="0" r="0" b="635"/>
+            <wp:wrapTopAndBottom/>
             <wp:docPr id="872945000" name="Picture 1"/>
             <wp:cNvGraphicFramePr>
               <a:graphicFrameLocks xmlns:a="http://schemas.openxmlformats.org/drawingml/2006/main" noChangeAspect="1"/>
@@ -2313,7 +2937,7 @@
                     <pic:cNvPicPr/>
                   </pic:nvPicPr>
                   <pic:blipFill>
-                    <a:blip r:embed="rId12" cstate="print">
+                    <a:blip r:embed="rId16" cstate="print">
                       <a:extLst>
                         <a:ext uri="{28A0092B-C50C-407E-A947-70E740481C1C}">
                           <a14:useLocalDpi xmlns:a14="http://schemas.microsoft.com/office/drawing/2010/main" val="0"/>
@@ -2327,7 +2951,7 @@
                   <pic:spPr>
                     <a:xfrm>
                       <a:off x="0" y="0"/>
-                      <a:ext cx="2757965" cy="2441197"/>
+                      <a:ext cx="2732405" cy="2418715"/>
                     </a:xfrm>
                     <a:prstGeom prst="rect">
                       <a:avLst/>
@@ -2346,29 +2970,24 @@
         </w:drawing>
       </w:r>
       <w:r>
+        <w:t>The two Feature-Feature heatmaps (Pearson &amp; Spearman) are as follows:</w:t>
+      </w:r>
+      <w:r>
         <w:rPr>
           <w:noProof/>
         </w:rPr>
         <w:drawing>
-          <wp:anchor distT="0" distB="0" distL="114300" distR="114300" simplePos="0" relativeHeight="251660288" behindDoc="1" locked="0" layoutInCell="1" allowOverlap="1" wp14:anchorId="5B3B7E21" wp14:editId="1462B1C0">
+          <wp:anchor distT="0" distB="0" distL="114300" distR="114300" simplePos="0" relativeHeight="251660288" behindDoc="1" locked="0" layoutInCell="1" allowOverlap="1" wp14:anchorId="5B3B7E21" wp14:editId="4FE9B5D5">
             <wp:simplePos x="0" y="0"/>
             <wp:positionH relativeFrom="column">
-              <wp:posOffset>1</wp:posOffset>
+              <wp:posOffset>0</wp:posOffset>
             </wp:positionH>
             <wp:positionV relativeFrom="paragraph">
-              <wp:posOffset>179426</wp:posOffset>
+              <wp:posOffset>178435</wp:posOffset>
             </wp:positionV>
-            <wp:extent cx="2735594" cy="2421250"/>
-            <wp:effectExtent l="0" t="0" r="0" b="5080"/>
-            <wp:wrapTight wrapText="bothSides">
-              <wp:wrapPolygon edited="0">
-                <wp:start x="0" y="0"/>
-                <wp:lineTo x="0" y="21532"/>
-                <wp:lineTo x="21460" y="21532"/>
-                <wp:lineTo x="21460" y="0"/>
-                <wp:lineTo x="0" y="0"/>
-              </wp:wrapPolygon>
-            </wp:wrapTight>
+            <wp:extent cx="2735580" cy="2420620"/>
+            <wp:effectExtent l="0" t="0" r="7620" b="0"/>
+            <wp:wrapTopAndBottom/>
             <wp:docPr id="1782016276" name="Picture 1"/>
             <wp:cNvGraphicFramePr>
               <a:graphicFrameLocks xmlns:a="http://schemas.openxmlformats.org/drawingml/2006/main" noChangeAspect="1"/>
@@ -2381,7 +3000,7 @@
                     <pic:cNvPicPr/>
                   </pic:nvPicPr>
                   <pic:blipFill>
-                    <a:blip r:embed="rId13" cstate="print">
+                    <a:blip r:embed="rId17" cstate="print">
                       <a:extLst>
                         <a:ext uri="{28A0092B-C50C-407E-A947-70E740481C1C}">
                           <a14:useLocalDpi xmlns:a14="http://schemas.microsoft.com/office/drawing/2010/main" val="0"/>
@@ -2395,7 +3014,7 @@
                   <pic:spPr>
                     <a:xfrm>
                       <a:off x="0" y="0"/>
-                      <a:ext cx="2754731" cy="2438188"/>
+                      <a:ext cx="2735580" cy="2420620"/>
                     </a:xfrm>
                     <a:prstGeom prst="rect">
                       <a:avLst/>
@@ -3336,7 +3955,6 @@
                 <w:sz w:val="21"/>
                 <w:szCs w:val="21"/>
               </w:rPr>
-              <w:lastRenderedPageBreak/>
               <w:t xml:space="preserve">Cholesterol   </w:t>
             </w:r>
           </w:p>
@@ -3512,6 +4130,7 @@
     <w:p/>
     <w:p>
       <w:r>
+        <w:lastRenderedPageBreak/>
         <w:t xml:space="preserve">Both Pearson and Spearman correlation analyses </w:t>
       </w:r>
       <w:r>
@@ -3602,19 +4221,16 @@
       <w:pPr>
         <w:pStyle w:val="2"/>
       </w:pPr>
-      <w:bookmarkStart w:id="26" w:name="_Toc212156584"/>
-      <w:bookmarkStart w:id="27" w:name="_Toc212201159"/>
-      <w:r>
-        <w:rPr>
-          <w:lang w:val="en-US"/>
-        </w:rPr>
+      <w:bookmarkStart w:id="25" w:name="_Toc212156584"/>
+      <w:bookmarkStart w:id="26" w:name="_Toc212230236"/>
+      <w:r>
         <w:t xml:space="preserve">3.6 </w:t>
       </w:r>
       <w:r>
         <w:t>Preprocessing Strategy</w:t>
       </w:r>
+      <w:bookmarkEnd w:id="25"/>
       <w:bookmarkEnd w:id="26"/>
-      <w:bookmarkEnd w:id="27"/>
     </w:p>
     <w:p>
       <w:r>
@@ -3734,22 +4350,16 @@
       <w:pPr>
         <w:pStyle w:val="1"/>
       </w:pPr>
-      <w:bookmarkStart w:id="28" w:name="_Toc212156585"/>
-      <w:bookmarkStart w:id="29" w:name="_Toc212201160"/>
-      <w:r>
-        <w:rPr>
-          <w:lang w:val="en-US"/>
-        </w:rPr>
+      <w:bookmarkStart w:id="27" w:name="_Toc212156585"/>
+      <w:bookmarkStart w:id="28" w:name="_Toc212230237"/>
+      <w:r>
         <w:t>Method/Algorithm</w:t>
       </w:r>
-      <w:bookmarkEnd w:id="29"/>
-      <w:r>
-        <w:rPr>
-          <w:lang w:val="en-US"/>
-        </w:rPr>
+      <w:bookmarkEnd w:id="28"/>
+      <w:r>
         <w:t xml:space="preserve"> </w:t>
       </w:r>
-      <w:bookmarkEnd w:id="28"/>
+      <w:bookmarkEnd w:id="27"/>
     </w:p>
     <w:p>
       <w:r>
@@ -3785,7 +4395,6 @@
     </w:p>
     <w:p>
       <w:r>
-        <w:lastRenderedPageBreak/>
         <w:t>Component— Decision Tree</w:t>
       </w:r>
     </w:p>
@@ -3806,6 +4415,7 @@
             <w:rPr>
               <w:rFonts w:ascii="Cambria Math" w:hAnsi="Cambria Math"/>
             </w:rPr>
+            <w:lastRenderedPageBreak/>
             <m:t>G</m:t>
           </m:r>
           <m:r>
@@ -5076,6 +5686,7 @@
     </w:p>
     <w:p>
       <w:r>
+        <w:lastRenderedPageBreak/>
         <w:t>A single decision tree tends to have</w:t>
       </w:r>
       <w:r>
@@ -5400,11 +6011,6 @@
       </w:r>
     </w:p>
     <w:p>
-      <w:pPr>
-        <w:rPr>
-          <w:lang w:val="en-US"/>
-        </w:rPr>
-      </w:pPr>
       <w:r>
         <w:t xml:space="preserve">In </w:t>
       </w:r>
@@ -5432,20 +6038,20 @@
       <w:r>
         <w:t xml:space="preserve"> medical features (e.g., Age, Cholesterol, MaxHR, Oldpeak), while remaining robust to noise and outliers.</w:t>
       </w:r>
-      <w:bookmarkStart w:id="30" w:name="_Toc211854292"/>
+      <w:bookmarkStart w:id="29" w:name="_Toc211854292"/>
     </w:p>
     <w:p>
       <w:pPr>
         <w:pStyle w:val="1"/>
       </w:pPr>
-      <w:bookmarkStart w:id="31" w:name="_Toc212156586"/>
-      <w:bookmarkStart w:id="32" w:name="_Toc212201161"/>
+      <w:bookmarkStart w:id="30" w:name="_Toc212156586"/>
+      <w:bookmarkStart w:id="31" w:name="_Toc212230238"/>
       <w:r>
         <w:t>Conslusion</w:t>
       </w:r>
+      <w:bookmarkEnd w:id="29"/>
       <w:bookmarkEnd w:id="30"/>
       <w:bookmarkEnd w:id="31"/>
-      <w:bookmarkEnd w:id="32"/>
     </w:p>
     <w:p>
       <w:r>
@@ -5548,7 +6154,6 @@
           <w:b/>
           <w:bCs/>
         </w:rPr>
-        <w:lastRenderedPageBreak/>
         <w:t>Clinical Validity:</w:t>
       </w:r>
       <w:r>
@@ -10861,7 +11466,7 @@
         <w:kern w:val="2"/>
         <w:sz w:val="24"/>
         <w:szCs w:val="24"/>
-        <w:lang w:eastAsia="en-US" w:bidi="ar-SA"/>
+        <w:lang w:val="en-US" w:eastAsia="en-US" w:bidi="ar-SA"/>
         <w14:ligatures w14:val="standardContextual"/>
       </w:rPr>
     </w:rPrDefault>
@@ -11316,10 +11921,13 @@
     <w:uiPriority w:val="9"/>
     <w:unhideWhenUsed/>
     <w:qFormat/>
-    <w:rsid w:val="005A5EFF"/>
+    <w:rsid w:val="00D017E9"/>
     <w:pPr>
       <w:outlineLvl w:val="2"/>
     </w:pPr>
+    <w:rPr>
+      <w:sz w:val="36"/>
+    </w:rPr>
   </w:style>
   <w:style w:type="paragraph" w:styleId="4">
     <w:name w:val="heading 4"/>
@@ -11454,7 +12062,6 @@
   <w:style w:type="character" w:default="1" w:styleId="a0">
     <w:name w:val="Default Paragraph Font"/>
     <w:uiPriority w:val="1"/>
-    <w:semiHidden/>
     <w:unhideWhenUsed/>
   </w:style>
   <w:style w:type="table" w:default="1" w:styleId="a1">
@@ -11513,12 +12120,12 @@
     <w:basedOn w:val="a0"/>
     <w:link w:val="3"/>
     <w:uiPriority w:val="9"/>
-    <w:rsid w:val="005A5EFF"/>
+    <w:rsid w:val="00D017E9"/>
     <w:rPr>
       <w:rFonts w:asciiTheme="majorHAnsi" w:eastAsiaTheme="majorEastAsia" w:hAnsiTheme="majorHAnsi" w:cstheme="majorBidi"/>
       <w:color w:val="0F4761" w:themeColor="accent1" w:themeShade="BF"/>
       <w:kern w:val="0"/>
-      <w:sz w:val="40"/>
+      <w:sz w:val="36"/>
       <w:szCs w:val="40"/>
       <w14:ligatures w14:val="none"/>
     </w:rPr>
@@ -12332,9 +12939,6 @@
         <w:numId w:val="27"/>
       </w:numPr>
     </w:pPr>
-    <w:rPr>
-      <w:lang w:val="en-US"/>
-    </w:rPr>
   </w:style>
   <w:style w:type="paragraph" w:customStyle="1" w:styleId="p2">
     <w:name w:val="p2"/>
@@ -12524,7 +13128,7 @@
     <w:rPr>
       <w:sz w:val="32"/>
       <w:szCs w:val="32"/>
-      <w:lang w:val="en-US" w:eastAsia="zh-CN"/>
+      <w:lang w:eastAsia="zh-CN"/>
     </w:rPr>
   </w:style>
 </w:styles>

</xml_diff>